<commit_message>
Added more information to the Tasks
</commit_message>
<xml_diff>
--- a/Documents/Objectives.docx
+++ b/Documents/Objectives.docx
@@ -240,6 +240,96 @@
       <w:pPr>
         <w:pStyle w:val="NormalWeb"/>
         <w:numPr>
+          <w:ilvl w:val="3"/>
+          <w:numId w:val="2"/>
+        </w:numPr>
+        <w:spacing w:before="0" w:beforeAutospacing="0" w:after="0" w:afterAutospacing="0"/>
+        <w:textAlignment w:val="baseline"/>
+        <w:rPr>
+          <w:rFonts w:ascii="Arial" w:hAnsi="Arial" w:cs="Arial"/>
+          <w:color w:val="000000"/>
+          <w:sz w:val="22"/>
+          <w:szCs w:val="22"/>
+        </w:rPr>
+      </w:pPr>
+      <w:r>
+        <w:rPr>
+          <w:rFonts w:ascii="Arial" w:hAnsi="Arial" w:cs="Arial"/>
+          <w:color w:val="000000"/>
+          <w:sz w:val="22"/>
+          <w:szCs w:val="22"/>
+        </w:rPr>
+        <w:t>No specific van when</w:t>
+      </w:r>
+      <w:r>
+        <w:rPr>
+          <w:rFonts w:ascii="Arial" w:hAnsi="Arial" w:cs="Arial"/>
+          <w:color w:val="000000"/>
+          <w:sz w:val="22"/>
+          <w:szCs w:val="22"/>
+        </w:rPr>
+        <w:t xml:space="preserve"> scheduled, Van assigned day of</w:t>
+      </w:r>
+    </w:p>
+    <w:p>
+      <w:pPr>
+        <w:pStyle w:val="NormalWeb"/>
+        <w:numPr>
+          <w:ilvl w:val="3"/>
+          <w:numId w:val="2"/>
+        </w:numPr>
+        <w:spacing w:before="0" w:beforeAutospacing="0" w:after="0" w:afterAutospacing="0"/>
+        <w:textAlignment w:val="baseline"/>
+        <w:rPr>
+          <w:rFonts w:ascii="Arial" w:hAnsi="Arial" w:cs="Arial"/>
+          <w:color w:val="000000"/>
+          <w:sz w:val="22"/>
+          <w:szCs w:val="22"/>
+        </w:rPr>
+      </w:pPr>
+      <w:r>
+        <w:rPr>
+          <w:rFonts w:ascii="Arial" w:hAnsi="Arial" w:cs="Arial"/>
+          <w:color w:val="000000"/>
+          <w:sz w:val="22"/>
+          <w:szCs w:val="22"/>
+        </w:rPr>
+        <w:t xml:space="preserve">Table </w:t>
+      </w:r>
+      <w:r>
+        <w:rPr>
+          <w:rFonts w:ascii="Arial" w:hAnsi="Arial" w:cs="Arial"/>
+          <w:color w:val="000000"/>
+          <w:sz w:val="22"/>
+          <w:szCs w:val="22"/>
+        </w:rPr>
+        <w:t xml:space="preserve">row approved </w:t>
+      </w:r>
+      <w:proofErr w:type="spellStart"/>
+      <w:r>
+        <w:rPr>
+          <w:rFonts w:ascii="Arial" w:hAnsi="Arial" w:cs="Arial"/>
+          <w:color w:val="000000"/>
+          <w:sz w:val="22"/>
+          <w:szCs w:val="22"/>
+        </w:rPr>
+        <w:t>dmv</w:t>
+      </w:r>
+      <w:proofErr w:type="spellEnd"/>
+      <w:r>
+        <w:rPr>
+          <w:rFonts w:ascii="Arial" w:hAnsi="Arial" w:cs="Arial"/>
+          <w:color w:val="000000"/>
+          <w:sz w:val="22"/>
+          <w:szCs w:val="22"/>
+        </w:rPr>
+        <w:t xml:space="preserve"> and car/gas to user table</w:t>
+      </w:r>
+    </w:p>
+    <w:p>
+      <w:pPr>
+        <w:pStyle w:val="NormalWeb"/>
+        <w:numPr>
           <w:ilvl w:val="2"/>
           <w:numId w:val="2"/>
         </w:numPr>
@@ -259,13 +349,290 @@
           <w:sz w:val="22"/>
           <w:szCs w:val="22"/>
         </w:rPr>
-        <w:t> </w:t>
-      </w:r>
-    </w:p>
-    <w:p>
+        <w:t>USER</w:t>
+      </w:r>
+    </w:p>
+    <w:p>
+      <w:pPr>
+        <w:pStyle w:val="NormalWeb"/>
+        <w:numPr>
+          <w:ilvl w:val="3"/>
+          <w:numId w:val="2"/>
+        </w:numPr>
+        <w:spacing w:before="0" w:beforeAutospacing="0" w:after="0" w:afterAutospacing="0"/>
+        <w:textAlignment w:val="baseline"/>
+        <w:rPr>
+          <w:rFonts w:ascii="Arial" w:hAnsi="Arial" w:cs="Arial"/>
+          <w:color w:val="000000"/>
+          <w:sz w:val="22"/>
+          <w:szCs w:val="22"/>
+        </w:rPr>
+      </w:pPr>
+      <w:r>
+        <w:rPr>
+          <w:rFonts w:ascii="Arial" w:hAnsi="Arial" w:cs="Arial"/>
+          <w:color w:val="000000"/>
+          <w:sz w:val="22"/>
+          <w:szCs w:val="22"/>
+        </w:rPr>
+        <w:t>Request van/car no selecting</w:t>
+      </w:r>
+    </w:p>
+    <w:p>
+      <w:pPr>
+        <w:pStyle w:val="NormalWeb"/>
+        <w:numPr>
+          <w:ilvl w:val="2"/>
+          <w:numId w:val="2"/>
+        </w:numPr>
+        <w:spacing w:before="0" w:beforeAutospacing="0" w:after="0" w:afterAutospacing="0"/>
+        <w:textAlignment w:val="baseline"/>
+        <w:rPr>
+          <w:rFonts w:ascii="Arial" w:hAnsi="Arial" w:cs="Arial"/>
+          <w:color w:val="000000"/>
+          <w:sz w:val="22"/>
+          <w:szCs w:val="22"/>
+        </w:rPr>
+      </w:pPr>
+      <w:r>
+        <w:rPr>
+          <w:rFonts w:ascii="Arial" w:hAnsi="Arial" w:cs="Arial"/>
+          <w:color w:val="000000"/>
+          <w:sz w:val="22"/>
+          <w:szCs w:val="22"/>
+        </w:rPr>
+        <w:t>ADMIN</w:t>
+      </w:r>
+      <w:r>
+        <w:rPr>
+          <w:rFonts w:ascii="Arial" w:hAnsi="Arial" w:cs="Arial"/>
+          <w:color w:val="000000"/>
+          <w:sz w:val="22"/>
+          <w:szCs w:val="22"/>
+        </w:rPr>
+        <w:tab/>
+      </w:r>
+    </w:p>
+    <w:p>
+      <w:pPr>
+        <w:pStyle w:val="NormalWeb"/>
+        <w:numPr>
+          <w:ilvl w:val="3"/>
+          <w:numId w:val="2"/>
+        </w:numPr>
+        <w:spacing w:before="0" w:beforeAutospacing="0" w:after="0" w:afterAutospacing="0"/>
+        <w:textAlignment w:val="baseline"/>
+        <w:rPr>
+          <w:rFonts w:ascii="Arial" w:hAnsi="Arial" w:cs="Arial"/>
+          <w:color w:val="000000"/>
+          <w:sz w:val="22"/>
+          <w:szCs w:val="22"/>
+        </w:rPr>
+      </w:pPr>
+      <w:r>
+        <w:rPr>
+          <w:rFonts w:ascii="Arial" w:hAnsi="Arial" w:cs="Arial"/>
+          <w:color w:val="000000"/>
+          <w:sz w:val="22"/>
+          <w:szCs w:val="22"/>
+        </w:rPr>
+        <w:t>Set vehicle/key/gas assigned to user</w:t>
+      </w:r>
+    </w:p>
+    <w:p>
+      <w:pPr>
+        <w:pStyle w:val="NormalWeb"/>
+        <w:numPr>
+          <w:ilvl w:val="3"/>
+          <w:numId w:val="2"/>
+        </w:numPr>
+        <w:spacing w:before="0" w:beforeAutospacing="0" w:after="0" w:afterAutospacing="0"/>
+        <w:textAlignment w:val="baseline"/>
+        <w:rPr>
+          <w:rFonts w:ascii="Arial" w:hAnsi="Arial" w:cs="Arial"/>
+          <w:color w:val="000000"/>
+          <w:sz w:val="22"/>
+          <w:szCs w:val="22"/>
+        </w:rPr>
+      </w:pPr>
+      <w:r>
+        <w:rPr>
+          <w:rFonts w:ascii="Arial" w:hAnsi="Arial" w:cs="Arial"/>
+          <w:color w:val="000000"/>
+          <w:sz w:val="22"/>
+          <w:szCs w:val="22"/>
+        </w:rPr>
+        <w:t>Contact user with info</w:t>
+      </w:r>
+    </w:p>
+    <w:p>
+      <w:pPr>
+        <w:pStyle w:val="NormalWeb"/>
+        <w:numPr>
+          <w:ilvl w:val="2"/>
+          <w:numId w:val="2"/>
+        </w:numPr>
+        <w:spacing w:before="0" w:beforeAutospacing="0" w:after="0" w:afterAutospacing="0"/>
+        <w:textAlignment w:val="baseline"/>
+        <w:rPr>
+          <w:rFonts w:ascii="Arial" w:hAnsi="Arial" w:cs="Arial"/>
+          <w:color w:val="000000"/>
+          <w:sz w:val="22"/>
+          <w:szCs w:val="22"/>
+        </w:rPr>
+      </w:pPr>
+      <w:r>
+        <w:rPr>
+          <w:rFonts w:ascii="Arial" w:hAnsi="Arial" w:cs="Arial"/>
+          <w:color w:val="000000"/>
+          <w:sz w:val="22"/>
+          <w:szCs w:val="22"/>
+        </w:rPr>
+        <w:t>Log table of admin interface will let you generate a report that will give you the calendar data (only allow them to sign out a vehicle on scheduled day</w:t>
+      </w:r>
+      <w:r>
+        <w:rPr>
+          <w:rFonts w:ascii="Arial" w:hAnsi="Arial" w:cs="Arial"/>
+          <w:color w:val="000000"/>
+          <w:sz w:val="22"/>
+          <w:szCs w:val="22"/>
+        </w:rPr>
+        <w:t xml:space="preserve"> [Optional])</w:t>
+      </w:r>
+    </w:p>
+    <w:p>
+      <w:pPr>
+        <w:pStyle w:val="NormalWeb"/>
+        <w:numPr>
+          <w:ilvl w:val="0"/>
+          <w:numId w:val="2"/>
+        </w:numPr>
+        <w:spacing w:before="0" w:beforeAutospacing="0" w:after="0" w:afterAutospacing="0"/>
+        <w:textAlignment w:val="baseline"/>
+        <w:rPr>
+          <w:rFonts w:ascii="Arial" w:hAnsi="Arial" w:cs="Arial"/>
+          <w:color w:val="000000"/>
+          <w:sz w:val="22"/>
+          <w:szCs w:val="22"/>
+        </w:rPr>
+      </w:pPr>
+      <w:r>
+        <w:rPr>
+          <w:rFonts w:ascii="Arial" w:hAnsi="Arial" w:cs="Arial"/>
+          <w:color w:val="000000"/>
+          <w:sz w:val="22"/>
+          <w:szCs w:val="22"/>
+        </w:rPr>
+        <w:t>Tasks</w:t>
+      </w:r>
+    </w:p>
+    <w:p>
+      <w:pPr>
+        <w:pStyle w:val="NormalWeb"/>
+        <w:numPr>
+          <w:ilvl w:val="1"/>
+          <w:numId w:val="2"/>
+        </w:numPr>
+        <w:spacing w:before="0" w:beforeAutospacing="0" w:after="0" w:afterAutospacing="0"/>
+        <w:textAlignment w:val="baseline"/>
+        <w:rPr>
+          <w:rFonts w:ascii="Arial" w:hAnsi="Arial" w:cs="Arial"/>
+          <w:color w:val="000000"/>
+          <w:sz w:val="22"/>
+          <w:szCs w:val="22"/>
+        </w:rPr>
+      </w:pPr>
+      <w:r>
+        <w:rPr>
+          <w:rFonts w:ascii="Arial" w:hAnsi="Arial" w:cs="Arial"/>
+          <w:color w:val="000000"/>
+          <w:sz w:val="22"/>
+          <w:szCs w:val="22"/>
+        </w:rPr>
+        <w:t>Cory</w:t>
+      </w:r>
+    </w:p>
+    <w:p>
+      <w:pPr>
+        <w:pStyle w:val="NormalWeb"/>
+        <w:numPr>
+          <w:ilvl w:val="1"/>
+          <w:numId w:val="2"/>
+        </w:numPr>
+        <w:spacing w:before="0" w:beforeAutospacing="0" w:after="0" w:afterAutospacing="0"/>
+        <w:textAlignment w:val="baseline"/>
+        <w:rPr>
+          <w:rFonts w:ascii="Arial" w:hAnsi="Arial" w:cs="Arial"/>
+          <w:color w:val="000000"/>
+          <w:sz w:val="22"/>
+          <w:szCs w:val="22"/>
+        </w:rPr>
+      </w:pPr>
+      <w:r>
+        <w:rPr>
+          <w:rFonts w:ascii="Arial" w:hAnsi="Arial" w:cs="Arial"/>
+          <w:color w:val="000000"/>
+          <w:sz w:val="22"/>
+          <w:szCs w:val="22"/>
+        </w:rPr>
+        <w:t>Gerald</w:t>
+      </w:r>
+    </w:p>
+    <w:p>
+      <w:pPr>
+        <w:pStyle w:val="NormalWeb"/>
+        <w:numPr>
+          <w:ilvl w:val="1"/>
+          <w:numId w:val="2"/>
+        </w:numPr>
+        <w:spacing w:before="0" w:beforeAutospacing="0" w:after="0" w:afterAutospacing="0"/>
+        <w:textAlignment w:val="baseline"/>
+        <w:rPr>
+          <w:rFonts w:ascii="Arial" w:hAnsi="Arial" w:cs="Arial"/>
+          <w:color w:val="000000"/>
+          <w:sz w:val="22"/>
+          <w:szCs w:val="22"/>
+        </w:rPr>
+      </w:pPr>
+      <w:r>
+        <w:rPr>
+          <w:rFonts w:ascii="Arial" w:hAnsi="Arial" w:cs="Arial"/>
+          <w:color w:val="000000"/>
+          <w:sz w:val="22"/>
+          <w:szCs w:val="22"/>
+        </w:rPr>
+        <w:t>Paul</w:t>
+      </w:r>
+    </w:p>
+    <w:p>
+      <w:pPr>
+        <w:pStyle w:val="NormalWeb"/>
+        <w:numPr>
+          <w:ilvl w:val="1"/>
+          <w:numId w:val="2"/>
+        </w:numPr>
+        <w:spacing w:before="0" w:beforeAutospacing="0" w:after="0" w:afterAutospacing="0"/>
+        <w:textAlignment w:val="baseline"/>
+        <w:rPr>
+          <w:rFonts w:ascii="Arial" w:hAnsi="Arial" w:cs="Arial"/>
+          <w:color w:val="000000"/>
+          <w:sz w:val="22"/>
+          <w:szCs w:val="22"/>
+        </w:rPr>
+      </w:pPr>
+      <w:r>
+        <w:rPr>
+          <w:rFonts w:ascii="Arial" w:hAnsi="Arial" w:cs="Arial"/>
+          <w:color w:val="000000"/>
+          <w:sz w:val="22"/>
+          <w:szCs w:val="22"/>
+        </w:rPr>
+        <w:t>Alex</w:t>
+      </w:r>
       <w:bookmarkStart w:id="0" w:name="_GoBack"/>
       <w:bookmarkEnd w:id="0"/>
     </w:p>
+    <w:p/>
     <w:sectPr>
       <w:pgSz w:w="12240" w:h="15840"/>
       <w:pgMar w:top="1440" w:right="1440" w:bottom="1440" w:left="1440" w:header="720" w:footer="720" w:gutter="0"/>
@@ -330,7 +697,7 @@
         <w:sz w:val="20"/>
       </w:rPr>
     </w:lvl>
-    <w:lvl w:ilvl="3" w:tentative="1">
+    <w:lvl w:ilvl="3">
       <w:start w:val="1"/>
       <w:numFmt w:val="bullet"/>
       <w:lvlText w:val=""/>

</xml_diff>